<commit_message>
Test File plus small changes to error message language
</commit_message>
<xml_diff>
--- a/Assignment3/timeLogDavid.docx
+++ b/Assignment3/timeLogDavid.docx
@@ -562,8 +562,6 @@
               </w:rPr>
               <w:t>5:00 pm</w:t>
             </w:r>
-            <w:bookmarkStart w:id="0" w:name="_GoBack"/>
-            <w:bookmarkEnd w:id="0"/>
           </w:p>
         </w:tc>
         <w:tc>
@@ -1012,6 +1010,14 @@
                 <w:szCs w:val="24"/>
               </w:rPr>
             </w:pPr>
+            <w:r>
+              <w:rPr>
+                <w:rFonts w:ascii="Times New Roman" w:hAnsi="Times New Roman"/>
+                <w:sz w:val="24"/>
+                <w:szCs w:val="24"/>
+              </w:rPr>
+              <w:t>10/22/2020 16:40</w:t>
+            </w:r>
           </w:p>
         </w:tc>
         <w:tc>
@@ -1030,6 +1036,14 @@
                 <w:szCs w:val="24"/>
               </w:rPr>
             </w:pPr>
+            <w:r>
+              <w:rPr>
+                <w:rFonts w:ascii="Times New Roman" w:hAnsi="Times New Roman"/>
+                <w:sz w:val="24"/>
+                <w:szCs w:val="24"/>
+              </w:rPr>
+              <w:t>180</w:t>
+            </w:r>
           </w:p>
         </w:tc>
         <w:tc>
@@ -1047,6 +1061,14 @@
                 <w:szCs w:val="24"/>
               </w:rPr>
             </w:pPr>
+            <w:r>
+              <w:rPr>
+                <w:rFonts w:ascii="Times New Roman" w:hAnsi="Times New Roman"/>
+                <w:sz w:val="24"/>
+                <w:szCs w:val="24"/>
+              </w:rPr>
+              <w:t>Main gui, file IO support</w:t>
+            </w:r>
           </w:p>
         </w:tc>
       </w:tr>
@@ -1066,6 +1088,22 @@
                 <w:szCs w:val="24"/>
               </w:rPr>
             </w:pPr>
+            <w:r>
+              <w:rPr>
+                <w:rFonts w:ascii="Times New Roman" w:hAnsi="Times New Roman"/>
+                <w:sz w:val="24"/>
+                <w:szCs w:val="24"/>
+              </w:rPr>
+              <w:t xml:space="preserve">10/26/2020 </w:t>
+            </w:r>
+            <w:r>
+              <w:rPr>
+                <w:rFonts w:ascii="Times New Roman" w:hAnsi="Times New Roman"/>
+                <w:sz w:val="24"/>
+                <w:szCs w:val="24"/>
+              </w:rPr>
+              <w:t>18:00</w:t>
+            </w:r>
           </w:p>
         </w:tc>
         <w:tc>
@@ -1084,6 +1122,14 @@
                 <w:szCs w:val="24"/>
               </w:rPr>
             </w:pPr>
+            <w:r>
+              <w:rPr>
+                <w:rFonts w:ascii="Times New Roman" w:hAnsi="Times New Roman"/>
+                <w:sz w:val="24"/>
+                <w:szCs w:val="24"/>
+              </w:rPr>
+              <w:t>60</w:t>
+            </w:r>
           </w:p>
         </w:tc>
         <w:tc>
@@ -1101,6 +1147,14 @@
                 <w:szCs w:val="24"/>
               </w:rPr>
             </w:pPr>
+            <w:r>
+              <w:rPr>
+                <w:rFonts w:ascii="Times New Roman" w:hAnsi="Times New Roman"/>
+                <w:sz w:val="24"/>
+                <w:szCs w:val="24"/>
+              </w:rPr>
+              <w:t>Open and close account gui only</w:t>
+            </w:r>
           </w:p>
         </w:tc>
       </w:tr>
@@ -1120,6 +1174,34 @@
                 <w:szCs w:val="24"/>
               </w:rPr>
             </w:pPr>
+            <w:r>
+              <w:rPr>
+                <w:rFonts w:ascii="Times New Roman" w:hAnsi="Times New Roman"/>
+                <w:sz w:val="24"/>
+                <w:szCs w:val="24"/>
+              </w:rPr>
+              <w:t>10/27/2020</w:t>
+            </w:r>
+          </w:p>
+          <w:p>
+            <w:pPr>
+              <w:pStyle w:val="ListParagraph"/>
+              <w:spacing w:after="0" w:line="240" w:lineRule="auto"/>
+              <w:ind w:left="0"/>
+              <w:rPr>
+                <w:rFonts w:ascii="Times New Roman" w:hAnsi="Times New Roman"/>
+                <w:sz w:val="24"/>
+                <w:szCs w:val="24"/>
+              </w:rPr>
+            </w:pPr>
+            <w:r>
+              <w:rPr>
+                <w:rFonts w:ascii="Times New Roman" w:hAnsi="Times New Roman"/>
+                <w:sz w:val="24"/>
+                <w:szCs w:val="24"/>
+              </w:rPr>
+              <w:t>17:00</w:t>
+            </w:r>
           </w:p>
         </w:tc>
         <w:tc>
@@ -1138,6 +1220,14 @@
                 <w:szCs w:val="24"/>
               </w:rPr>
             </w:pPr>
+            <w:r>
+              <w:rPr>
+                <w:rFonts w:ascii="Times New Roman" w:hAnsi="Times New Roman"/>
+                <w:sz w:val="24"/>
+                <w:szCs w:val="24"/>
+              </w:rPr>
+              <w:t>120</w:t>
+            </w:r>
           </w:p>
         </w:tc>
         <w:tc>
@@ -1155,6 +1245,14 @@
                 <w:szCs w:val="24"/>
               </w:rPr>
             </w:pPr>
+            <w:r>
+              <w:rPr>
+                <w:rFonts w:ascii="Times New Roman" w:hAnsi="Times New Roman"/>
+                <w:sz w:val="24"/>
+                <w:szCs w:val="24"/>
+              </w:rPr>
+              <w:t>Implement Open and Close account</w:t>
+            </w:r>
           </w:p>
         </w:tc>
       </w:tr>
@@ -1174,6 +1272,22 @@
                 <w:szCs w:val="24"/>
               </w:rPr>
             </w:pPr>
+            <w:r>
+              <w:rPr>
+                <w:rFonts w:ascii="Times New Roman" w:hAnsi="Times New Roman"/>
+                <w:sz w:val="24"/>
+                <w:szCs w:val="24"/>
+              </w:rPr>
+              <w:t>10/28/2020</w:t>
+            </w:r>
+            <w:r>
+              <w:rPr>
+                <w:rFonts w:ascii="Times New Roman" w:hAnsi="Times New Roman"/>
+                <w:sz w:val="24"/>
+                <w:szCs w:val="24"/>
+              </w:rPr>
+              <w:t xml:space="preserve"> 16:00</w:t>
+            </w:r>
           </w:p>
         </w:tc>
         <w:tc>
@@ -1192,6 +1306,14 @@
                 <w:szCs w:val="24"/>
               </w:rPr>
             </w:pPr>
+            <w:r>
+              <w:rPr>
+                <w:rFonts w:ascii="Times New Roman" w:hAnsi="Times New Roman"/>
+                <w:sz w:val="24"/>
+                <w:szCs w:val="24"/>
+              </w:rPr>
+              <w:t>90</w:t>
+            </w:r>
           </w:p>
         </w:tc>
         <w:tc>
@@ -1209,6 +1331,14 @@
                 <w:szCs w:val="24"/>
               </w:rPr>
             </w:pPr>
+            <w:r>
+              <w:rPr>
+                <w:rFonts w:ascii="Times New Roman" w:hAnsi="Times New Roman"/>
+                <w:sz w:val="24"/>
+                <w:szCs w:val="24"/>
+              </w:rPr>
+              <w:t>Modified file IO to support a file explorer, general Javadoc, debugging</w:t>
+            </w:r>
           </w:p>
         </w:tc>
       </w:tr>
@@ -1228,6 +1358,14 @@
                 <w:szCs w:val="24"/>
               </w:rPr>
             </w:pPr>
+            <w:r>
+              <w:rPr>
+                <w:rFonts w:ascii="Times New Roman" w:hAnsi="Times New Roman"/>
+                <w:sz w:val="24"/>
+                <w:szCs w:val="24"/>
+              </w:rPr>
+              <w:t>11/02/2020 13:30</w:t>
+            </w:r>
           </w:p>
         </w:tc>
         <w:tc>
@@ -1246,6 +1384,14 @@
                 <w:szCs w:val="24"/>
               </w:rPr>
             </w:pPr>
+            <w:r>
+              <w:rPr>
+                <w:rFonts w:ascii="Times New Roman" w:hAnsi="Times New Roman"/>
+                <w:sz w:val="24"/>
+                <w:szCs w:val="24"/>
+              </w:rPr>
+              <w:t>30</w:t>
+            </w:r>
           </w:p>
         </w:tc>
         <w:tc>
@@ -1263,6 +1409,14 @@
                 <w:szCs w:val="24"/>
               </w:rPr>
             </w:pPr>
+            <w:r>
+              <w:rPr>
+                <w:rFonts w:ascii="Times New Roman" w:hAnsi="Times New Roman"/>
+                <w:sz w:val="24"/>
+                <w:szCs w:val="24"/>
+              </w:rPr>
+              <w:t>Test Document</w:t>
+            </w:r>
           </w:p>
         </w:tc>
       </w:tr>
@@ -1532,40 +1686,23 @@
                 <w:sz w:val="24"/>
                 <w:szCs w:val="24"/>
               </w:rPr>
-              <w:fldChar w:fldCharType="begin"/>
-            </w:r>
-            <w:r>
-              <w:rPr>
-                <w:rFonts w:ascii="Times New Roman" w:hAnsi="Times New Roman"/>
-                <w:sz w:val="24"/>
-                <w:szCs w:val="24"/>
-              </w:rPr>
-              <w:instrText xml:space="preserve"> =SUM(ABOVE) </w:instrText>
-            </w:r>
-            <w:r>
-              <w:rPr>
-                <w:rFonts w:ascii="Times New Roman" w:hAnsi="Times New Roman"/>
-                <w:sz w:val="24"/>
-                <w:szCs w:val="24"/>
-              </w:rPr>
-              <w:fldChar w:fldCharType="separate"/>
-            </w:r>
-            <w:r>
-              <w:rPr>
-                <w:rFonts w:ascii="Times New Roman" w:hAnsi="Times New Roman"/>
-                <w:noProof/>
+              <w:t>4</w:t>
+            </w:r>
+            <w:r>
+              <w:rPr>
+                <w:rFonts w:ascii="Times New Roman" w:hAnsi="Times New Roman"/>
+                <w:sz w:val="24"/>
+                <w:szCs w:val="24"/>
+              </w:rPr>
+              <w:t>8</w:t>
+            </w:r>
+            <w:r>
+              <w:rPr>
+                <w:rFonts w:ascii="Times New Roman" w:hAnsi="Times New Roman"/>
                 <w:sz w:val="24"/>
                 <w:szCs w:val="24"/>
               </w:rPr>
               <w:t>0</w:t>
-            </w:r>
-            <w:r>
-              <w:rPr>
-                <w:rFonts w:ascii="Times New Roman" w:hAnsi="Times New Roman"/>
-                <w:sz w:val="24"/>
-                <w:szCs w:val="24"/>
-              </w:rPr>
-              <w:fldChar w:fldCharType="end"/>
             </w:r>
           </w:p>
         </w:tc>
@@ -1712,6 +1849,29 @@
         </w:rPr>
         <w:t>)</w:t>
       </w:r>
+    </w:p>
+    <w:p>
+      <w:pPr>
+        <w:ind w:left="360"/>
+        <w:rPr>
+          <w:rFonts w:ascii="Times New Roman" w:hAnsi="Times New Roman"/>
+          <w:bCs/>
+          <w:sz w:val="24"/>
+          <w:szCs w:val="24"/>
+        </w:rPr>
+      </w:pPr>
+      <w:r>
+        <w:rPr>
+          <w:rFonts w:ascii="Times New Roman" w:hAnsi="Times New Roman"/>
+          <w:bCs/>
+          <w:sz w:val="24"/>
+          <w:szCs w:val="24"/>
+        </w:rPr>
+        <w:lastRenderedPageBreak/>
+        <w:t>This project brought thinking about the user rather than the program itself. There was significantly more debate over the design of this program, because there are many ways to accomplish the same goal subjectively, rather than simply looking at whether the program outputs the correct response or not. There were some technical issues in the beginning of the project with Java Fx integration with eclipse and different java versions, but once resolved it was smooth sailing.</w:t>
+      </w:r>
+      <w:bookmarkStart w:id="0" w:name="_GoBack"/>
+      <w:bookmarkEnd w:id="0"/>
     </w:p>
     <w:p>
       <w:pPr>
@@ -3136,7 +3296,7 @@
 </file>
 
 <file path=customXml/itemProps1.xml><?xml version="1.0" encoding="utf-8"?>
-<ds:datastoreItem xmlns:ds="http://schemas.openxmlformats.org/officeDocument/2006/customXml" ds:itemID="{B23C4DA0-450B-465F-AAF6-497ED954ECD6}">
+<ds:datastoreItem xmlns:ds="http://schemas.openxmlformats.org/officeDocument/2006/customXml" ds:itemID="{17D4C973-A03A-47C1-AE35-371C354393FA}">
   <ds:schemaRefs>
     <ds:schemaRef ds:uri="http://schemas.openxmlformats.org/officeDocument/2006/bibliography"/>
   </ds:schemaRefs>

</xml_diff>